<commit_message>
modified:   raspisanie.doc 	modified:   raspisanie.docx 	modified:   telegram_bot.py 	modified:   test.py 	new file:   test2.py
</commit_message>
<xml_diff>
--- a/raspisanie.docx
+++ b/raspisanie.docx
@@ -564,6 +564,15 @@
                 <w:u w:val="single"/>
               </w:rPr>
             </w:pPr>
+            <w:r>
+              <w:rPr>
+                <w:b/>
+                <w:sz w:val="28"/>
+                <w:szCs w:val="28"/>
+                <w:u w:val="single"/>
+              </w:rPr>
+              <w:t>ИС-221</w:t>
+            </w:r>
           </w:p>
         </w:tc>
         <w:tc>
@@ -641,6 +650,12 @@
                 <w:i/>
               </w:rPr>
             </w:pPr>
+            <w:r>
+              <w:rPr>
+                <w:i/>
+              </w:rPr>
+              <w:t xml:space="preserve">3п. – нет </w:t>
+            </w:r>
           </w:p>
         </w:tc>
         <w:tc>
@@ -1352,6 +1367,15 @@
                 <w:u w:val="single"/>
               </w:rPr>
             </w:pPr>
+            <w:r>
+              <w:rPr>
+                <w:b/>
+                <w:sz w:val="28"/>
+                <w:szCs w:val="28"/>
+                <w:u w:val="single"/>
+              </w:rPr>
+              <w:t>СР-231</w:t>
+            </w:r>
           </w:p>
         </w:tc>
         <w:tc>
@@ -1375,6 +1399,15 @@
                 <w:u w:val="single"/>
               </w:rPr>
             </w:pPr>
+            <w:r>
+              <w:rPr>
+                <w:b/>
+                <w:sz w:val="28"/>
+                <w:szCs w:val="28"/>
+                <w:u w:val="single"/>
+              </w:rPr>
+              <w:t>ДО-211</w:t>
+            </w:r>
           </w:p>
         </w:tc>
       </w:tr>
@@ -1470,6 +1503,12 @@
                 <w:i/>
               </w:rPr>
             </w:pPr>
+            <w:r>
+              <w:rPr>
+                <w:i/>
+              </w:rPr>
+              <w:t>Дистанционные занятия</w:t>
+            </w:r>
           </w:p>
         </w:tc>
         <w:tc>
@@ -1488,6 +1527,27 @@
                 <w:i/>
               </w:rPr>
             </w:pPr>
+            <w:r>
+              <w:rPr>
+                <w:i/>
+              </w:rPr>
+              <w:t>4п. Дет. Лит-ра с ПВЧ</w:t>
+            </w:r>
+          </w:p>
+          <w:p>
+            <w:pPr>
+              <w:rPr>
+                <w:i/>
+              </w:rPr>
+            </w:pPr>
+            <w:r>
+              <w:rPr>
+                <w:i/>
+              </w:rPr>
+              <w:t>Цыпдакова, 512 ауд</w:t>
+              <w:br/>
+              <w:t xml:space="preserve">6п. – нет </w:t>
+            </w:r>
           </w:p>
         </w:tc>
       </w:tr>
@@ -1519,9 +1579,19 @@
               <w:rPr>
                 <w:b/>
                 <w:sz w:val="28"/>
-                <w:u w:val="single"/>
-              </w:rPr>
-            </w:pPr>
+                <w:szCs w:val="28"/>
+                <w:u w:val="single"/>
+              </w:rPr>
+            </w:pPr>
+            <w:r>
+              <w:rPr>
+                <w:b/>
+                <w:sz w:val="28"/>
+                <w:szCs w:val="28"/>
+                <w:u w:val="single"/>
+              </w:rPr>
+              <w:t>ДО-212</w:t>
+            </w:r>
           </w:p>
         </w:tc>
         <w:tc>
@@ -1597,6 +1667,25 @@
                 <w:i/>
               </w:rPr>
             </w:pPr>
+            <w:r>
+              <w:rPr>
+                <w:i/>
+              </w:rPr>
+              <w:t>5п. Дет. Лит-ра с ПВЧ</w:t>
+            </w:r>
+          </w:p>
+          <w:p>
+            <w:pPr>
+              <w:rPr>
+                <w:i/>
+              </w:rPr>
+            </w:pPr>
+            <w:r>
+              <w:rPr>
+                <w:i/>
+              </w:rPr>
+              <w:t>Цыпдакова, 512 ауд</w:t>
+            </w:r>
           </w:p>
         </w:tc>
         <w:tc>

</xml_diff>

<commit_message>
modified:   123.json 	modified:   1234.json 	modified:   __pycache__/para_prepod.cpython-311.pyc 	modified:   __pycache__/para_students.cpython-311.pyc 	modified:   para_prepod.py 	modified:   para_students.py 	modified:   raspisanie.doc 	modified:   raspisanie.docx 	modified:   telegram_bot.py
</commit_message>
<xml_diff>
--- a/raspisanie.docx
+++ b/raspisanie.docx
@@ -76,7 +76,7 @@
           <w:szCs w:val="40"/>
           <w:u w:val="single"/>
         </w:rPr>
-        <w:t>4</w:t>
+        <w:t>6</w:t>
       </w:r>
       <w:r>
         <w:rPr>
@@ -131,7 +131,7 @@
           <w:sz w:val="40"/>
           <w:szCs w:val="40"/>
         </w:rPr>
-        <w:t>четверг</w:t>
+        <w:t>суббота</w:t>
       </w:r>
       <w:r>
         <w:rPr>
@@ -325,7 +325,7 @@
                 <w:szCs w:val="28"/>
                 <w:u w:val="single"/>
               </w:rPr>
-              <w:t>ИС-223</w:t>
+              <w:t>ИБ-221</w:t>
             </w:r>
           </w:p>
         </w:tc>
@@ -357,7 +357,7 @@
                 <w:szCs w:val="28"/>
                 <w:u w:val="single"/>
               </w:rPr>
-              <w:t>КК-221</w:t>
+              <w:t>ИС-212</w:t>
             </w:r>
           </w:p>
         </w:tc>
@@ -432,7 +432,7 @@
               <w:rPr>
                 <w:i/>
               </w:rPr>
-              <w:t xml:space="preserve">3п. – нет </w:t>
+              <w:t>1,2п. в 412 ауд</w:t>
             </w:r>
           </w:p>
         </w:tc>
@@ -456,33 +456,7 @@
               <w:rPr>
                 <w:i/>
               </w:rPr>
-              <w:t xml:space="preserve">2п. – нет </w:t>
-            </w:r>
-          </w:p>
-          <w:p>
-            <w:pPr>
-              <w:rPr>
-                <w:i/>
-              </w:rPr>
-            </w:pPr>
-            <w:r>
-              <w:rPr>
-                <w:i/>
-              </w:rPr>
-              <w:t>4п. Эле. Высш. Матем.</w:t>
-            </w:r>
-          </w:p>
-          <w:p>
-            <w:pPr>
-              <w:rPr>
-                <w:i/>
-              </w:rPr>
-            </w:pPr>
-            <w:r>
-              <w:rPr>
-                <w:i/>
-              </w:rPr>
-              <w:t>Худякова, 407 ауд</w:t>
+              <w:t>4п. Дистанционно</w:t>
             </w:r>
           </w:p>
         </w:tc>
@@ -519,6 +493,15 @@
                 <w:u w:val="single"/>
               </w:rPr>
             </w:pPr>
+            <w:r>
+              <w:rPr>
+                <w:b/>
+                <w:sz w:val="28"/>
+                <w:szCs w:val="28"/>
+                <w:u w:val="single"/>
+              </w:rPr>
+              <w:t>ИС-222</w:t>
+            </w:r>
           </w:p>
         </w:tc>
         <w:tc>
@@ -542,6 +525,15 @@
                 <w:u w:val="single"/>
               </w:rPr>
             </w:pPr>
+            <w:r>
+              <w:rPr>
+                <w:b/>
+                <w:sz w:val="28"/>
+                <w:szCs w:val="28"/>
+                <w:u w:val="single"/>
+              </w:rPr>
+              <w:t>ИС-225</w:t>
+            </w:r>
           </w:p>
         </w:tc>
         <w:tc>
@@ -565,6 +557,15 @@
                 <w:u w:val="single"/>
               </w:rPr>
             </w:pPr>
+            <w:r>
+              <w:rPr>
+                <w:b/>
+                <w:sz w:val="28"/>
+                <w:szCs w:val="28"/>
+                <w:u w:val="single"/>
+              </w:rPr>
+              <w:t>КК-221</w:t>
+            </w:r>
           </w:p>
         </w:tc>
       </w:tr>
@@ -595,6 +596,25 @@
                 <w:i/>
               </w:rPr>
             </w:pPr>
+            <w:r>
+              <w:rPr>
+                <w:i/>
+              </w:rPr>
+              <w:t>1п. История</w:t>
+            </w:r>
+          </w:p>
+          <w:p>
+            <w:pPr>
+              <w:rPr>
+                <w:i/>
+              </w:rPr>
+            </w:pPr>
+            <w:r>
+              <w:rPr>
+                <w:i/>
+              </w:rPr>
+              <w:t>Трибунских, 509 ауд</w:t>
+            </w:r>
           </w:p>
         </w:tc>
         <w:tc>
@@ -613,6 +633,12 @@
                 <w:i/>
               </w:rPr>
             </w:pPr>
+            <w:r>
+              <w:rPr>
+                <w:i/>
+              </w:rPr>
+              <w:t>4п.Дистанионно</w:t>
+            </w:r>
           </w:p>
         </w:tc>
         <w:tc>
@@ -631,6 +657,25 @@
                 <w:i/>
               </w:rPr>
             </w:pPr>
+            <w:r>
+              <w:rPr>
+                <w:i/>
+              </w:rPr>
+              <w:t>1п. МДК 01.01</w:t>
+            </w:r>
+          </w:p>
+          <w:p>
+            <w:pPr>
+              <w:rPr>
+                <w:i/>
+              </w:rPr>
+            </w:pPr>
+            <w:r>
+              <w:rPr>
+                <w:i/>
+              </w:rPr>
+              <w:t>Галкин, 507 ауд</w:t>
+            </w:r>
           </w:p>
         </w:tc>
       </w:tr>
@@ -847,7 +892,7 @@
           <w:szCs w:val="40"/>
           <w:u w:val="single"/>
         </w:rPr>
-        <w:t>14.</w:t>
+        <w:t>16.</w:t>
       </w:r>
       <w:r>
         <w:rPr>
@@ -883,7 +928,7 @@
           <w:sz w:val="40"/>
           <w:szCs w:val="40"/>
         </w:rPr>
-        <w:t>(четверг)</w:t>
+        <w:t>(суббота)</w:t>
       </w:r>
     </w:p>
     <w:p>
@@ -1011,6 +1056,15 @@
                 <w:u w:val="single"/>
               </w:rPr>
             </w:pPr>
+            <w:r>
+              <w:rPr>
+                <w:b/>
+                <w:sz w:val="28"/>
+                <w:szCs w:val="28"/>
+                <w:u w:val="single"/>
+              </w:rPr>
+              <w:t>ДО-201</w:t>
+            </w:r>
           </w:p>
         </w:tc>
         <w:tc>
@@ -1034,6 +1088,15 @@
                 <w:u w:val="single"/>
               </w:rPr>
             </w:pPr>
+            <w:r>
+              <w:rPr>
+                <w:b/>
+                <w:sz w:val="28"/>
+                <w:szCs w:val="28"/>
+                <w:u w:val="single"/>
+              </w:rPr>
+              <w:t>ДО-212</w:t>
+            </w:r>
           </w:p>
         </w:tc>
         <w:tc>
@@ -1057,6 +1120,15 @@
                 <w:u w:val="single"/>
               </w:rPr>
             </w:pPr>
+            <w:r>
+              <w:rPr>
+                <w:b/>
+                <w:sz w:val="28"/>
+                <w:szCs w:val="28"/>
+                <w:u w:val="single"/>
+              </w:rPr>
+              <w:t>КП-231</w:t>
+            </w:r>
           </w:p>
         </w:tc>
       </w:tr>
@@ -1088,6 +1160,25 @@
                 <w:i/>
               </w:rPr>
             </w:pPr>
+            <w:r>
+              <w:rPr>
+                <w:i/>
+              </w:rPr>
+              <w:t>5п. МДК 03.01</w:t>
+            </w:r>
+          </w:p>
+          <w:p>
+            <w:pPr>
+              <w:rPr>
+                <w:i/>
+              </w:rPr>
+            </w:pPr>
+            <w:r>
+              <w:rPr>
+                <w:i/>
+              </w:rPr>
+              <w:t>Горбунова, 504 ауд</w:t>
+            </w:r>
           </w:p>
         </w:tc>
         <w:tc>
@@ -1107,6 +1198,25 @@
                 <w:i/>
               </w:rPr>
             </w:pPr>
+            <w:r>
+              <w:rPr>
+                <w:i/>
+              </w:rPr>
+              <w:t>4п. МДК 02.01</w:t>
+            </w:r>
+          </w:p>
+          <w:p>
+            <w:pPr>
+              <w:rPr>
+                <w:i/>
+              </w:rPr>
+            </w:pPr>
+            <w:r>
+              <w:rPr>
+                <w:i/>
+              </w:rPr>
+              <w:t>Селиванова, 404 ауд</w:t>
+            </w:r>
           </w:p>
         </w:tc>
         <w:tc>
@@ -1125,6 +1235,40 @@
                 <w:i/>
               </w:rPr>
             </w:pPr>
+            <w:r>
+              <w:rPr>
+                <w:i/>
+              </w:rPr>
+              <w:t>3п. МДК 01.02</w:t>
+            </w:r>
+          </w:p>
+          <w:p>
+            <w:pPr>
+              <w:rPr>
+                <w:i/>
+              </w:rPr>
+            </w:pPr>
+            <w:r>
+              <w:rPr>
+                <w:i/>
+              </w:rPr>
+              <w:t>Мартынова (дистанционно)</w:t>
+              <w:br/>
+              <w:t>4п. Возр. АФГ</w:t>
+            </w:r>
+          </w:p>
+          <w:p>
+            <w:pPr>
+              <w:rPr>
+                <w:i/>
+              </w:rPr>
+            </w:pPr>
+            <w:r>
+              <w:rPr>
+                <w:i/>
+              </w:rPr>
+              <w:t>Тутунарь, 411 ауд</w:t>
+            </w:r>
           </w:p>
         </w:tc>
       </w:tr>
@@ -1423,6 +1567,1455 @@
         </w:tc>
       </w:tr>
     </w:tbl>
+    <w:p>
+      <w:pPr>
+        <w:rPr>
+          <w:sz w:val="40"/>
+          <w:szCs w:val="40"/>
+        </w:rPr>
+      </w:pPr>
+    </w:p>
+    <w:p>
+      <w:pPr>
+        <w:spacing w:line="312" w:lineRule="auto"/>
+        <w:jc w:val="center"/>
+        <w:rPr>
+          <w:b/>
+          <w:sz w:val="40"/>
+          <w:szCs w:val="40"/>
+        </w:rPr>
+      </w:pPr>
+      <w:r>
+        <w:rPr>
+          <w:sz w:val="40"/>
+          <w:szCs w:val="40"/>
+        </w:rPr>
+        <w:br w:type="page"/>
+      </w:r>
+      <w:r>
+        <w:rPr>
+          <w:b/>
+          <w:sz w:val="40"/>
+          <w:szCs w:val="40"/>
+        </w:rPr>
+        <w:t xml:space="preserve">Замены в расписании занятий </w:t>
+      </w:r>
+    </w:p>
+    <w:p>
+      <w:pPr>
+        <w:spacing w:line="360" w:lineRule="auto"/>
+        <w:jc w:val="center"/>
+        <w:rPr>
+          <w:b/>
+          <w:i/>
+          <w:sz w:val="40"/>
+          <w:szCs w:val="40"/>
+        </w:rPr>
+      </w:pPr>
+      <w:r>
+        <w:rPr>
+          <w:b/>
+          <w:sz w:val="40"/>
+          <w:szCs w:val="40"/>
+        </w:rPr>
+        <w:t>на</w:t>
+      </w:r>
+      <w:r>
+        <w:rPr>
+          <w:sz w:val="40"/>
+          <w:szCs w:val="40"/>
+        </w:rPr>
+        <w:t xml:space="preserve"> </w:t>
+      </w:r>
+      <w:r>
+        <w:rPr>
+          <w:b/>
+          <w:i/>
+          <w:sz w:val="40"/>
+          <w:szCs w:val="40"/>
+          <w:u w:val="single"/>
+        </w:rPr>
+        <w:t>18.</w:t>
+      </w:r>
+      <w:r>
+        <w:rPr>
+          <w:b/>
+          <w:i/>
+          <w:sz w:val="40"/>
+          <w:szCs w:val="40"/>
+          <w:u w:val="single"/>
+        </w:rPr>
+        <w:t>0</w:t>
+      </w:r>
+      <w:r>
+        <w:rPr>
+          <w:b/>
+          <w:i/>
+          <w:sz w:val="40"/>
+          <w:szCs w:val="40"/>
+          <w:u w:val="single"/>
+        </w:rPr>
+        <w:t>9.2023</w:t>
+      </w:r>
+      <w:r>
+        <w:rPr>
+          <w:sz w:val="40"/>
+          <w:szCs w:val="40"/>
+        </w:rPr>
+        <w:t xml:space="preserve"> </w:t>
+      </w:r>
+      <w:r>
+        <w:rPr>
+          <w:b/>
+          <w:i/>
+          <w:sz w:val="40"/>
+          <w:szCs w:val="40"/>
+        </w:rPr>
+        <w:t>(понедельник)</w:t>
+      </w:r>
+    </w:p>
+    <w:p>
+      <w:pPr>
+        <w:spacing w:line="312" w:lineRule="auto"/>
+        <w:jc w:val="center"/>
+        <w:rPr>
+          <w:sz w:val="40"/>
+          <w:szCs w:val="40"/>
+        </w:rPr>
+      </w:pPr>
+      <w:r>
+        <w:rPr>
+          <w:sz w:val="40"/>
+          <w:szCs w:val="40"/>
+        </w:rPr>
+        <w:t>1</w:t>
+      </w:r>
+      <w:r>
+        <w:rPr>
+          <w:sz w:val="40"/>
+          <w:szCs w:val="40"/>
+        </w:rPr>
+        <w:t xml:space="preserve"> корпус </w:t>
+      </w:r>
+      <w:r>
+        <w:rPr>
+          <w:sz w:val="40"/>
+          <w:szCs w:val="40"/>
+        </w:rPr>
+        <w:t>1</w:t>
+      </w:r>
+      <w:r>
+        <w:rPr>
+          <w:sz w:val="40"/>
+          <w:szCs w:val="40"/>
+        </w:rPr>
+        <w:t xml:space="preserve"> смена</w:t>
+      </w:r>
+    </w:p>
+    <w:p>
+      <w:pPr>
+        <w:jc w:val="center"/>
+        <w:rPr>
+          <w:sz w:val="40"/>
+          <w:szCs w:val="40"/>
+        </w:rPr>
+      </w:pPr>
+      <w:r>
+        <w:rPr>
+          <w:sz w:val="40"/>
+          <w:szCs w:val="40"/>
+        </w:rPr>
+        <w:t>Отделение ИТБ</w:t>
+      </w:r>
+    </w:p>
+    <w:p>
+      <w:pPr>
+        <w:jc w:val="center"/>
+        <w:rPr>
+          <w:sz w:val="40"/>
+          <w:szCs w:val="40"/>
+        </w:rPr>
+      </w:pPr>
+    </w:p>
+    <w:p>
+      <w:pPr>
+        <w:framePr w:hSpace="180" w:wrap="around" w:vAnchor="text" w:hAnchor="margin" w:xAlign="center" w:y="157"/>
+        <w:jc w:val="center"/>
+        <w:rPr>
+          <w:b/>
+          <w:sz w:val="32"/>
+          <w:szCs w:val="32"/>
+        </w:rPr>
+      </w:pPr>
+      <w:r>
+        <w:rPr>
+          <w:sz w:val="40"/>
+          <w:szCs w:val="40"/>
+        </w:rPr>
+        <w:t>Отделение ИТБ</w:t>
+      </w:r>
+    </w:p>
+    <w:tbl>
+      <w:tblPr>
+        <w:tblStyle w:val="TableNormal"/>
+        <w:tblpPr w:leftFromText="180" w:rightFromText="180" w:vertAnchor="text" w:horzAnchor="margin" w:tblpXSpec="center" w:tblpY="157"/>
+        <w:tblW w:w="9506" w:type="dxa"/>
+        <w:tblCellSpacing w:w="20" w:type="dxa"/>
+        <w:tblBorders>
+          <w:top w:val="inset" w:sz="6" w:space="0" w:color="auto"/>
+          <w:left w:val="inset" w:sz="6" w:space="0" w:color="auto"/>
+          <w:bottom w:val="inset" w:sz="6" w:space="0" w:color="auto"/>
+          <w:right w:val="inset" w:sz="6" w:space="0" w:color="auto"/>
+          <w:insideH w:val="inset" w:sz="6" w:space="0" w:color="auto"/>
+          <w:insideV w:val="inset" w:sz="6" w:space="0" w:color="auto"/>
+        </w:tblBorders>
+        <w:tblLayout w:type="fixed"/>
+        <w:tblLook w:val="01E0"/>
+      </w:tblPr>
+      <w:tblGrid>
+        <w:gridCol w:w="3223"/>
+        <w:gridCol w:w="3240"/>
+        <w:gridCol w:w="3043"/>
+      </w:tblGrid>
+      <w:tr>
+        <w:tblPrEx>
+          <w:tblW w:w="9506" w:type="dxa"/>
+          <w:tblCellSpacing w:w="20" w:type="dxa"/>
+          <w:tblBorders>
+            <w:top w:val="inset" w:sz="6" w:space="0" w:color="auto"/>
+            <w:left w:val="inset" w:sz="6" w:space="0" w:color="auto"/>
+            <w:bottom w:val="inset" w:sz="6" w:space="0" w:color="auto"/>
+            <w:right w:val="inset" w:sz="6" w:space="0" w:color="auto"/>
+            <w:insideH w:val="inset" w:sz="6" w:space="0" w:color="auto"/>
+            <w:insideV w:val="inset" w:sz="6" w:space="0" w:color="auto"/>
+          </w:tblBorders>
+          <w:tblLayout w:type="fixed"/>
+          <w:tblLook w:val="01E0"/>
+        </w:tblPrEx>
+        <w:trPr>
+          <w:trHeight w:val="153"/>
+          <w:tblCellSpacing w:w="20" w:type="dxa"/>
+        </w:trPr>
+        <w:tc>
+          <w:tcPr>
+            <w:tcW w:w="3163" w:type="dxa"/>
+            <w:tcBorders>
+              <w:top w:val="inset" w:sz="6" w:space="0" w:color="auto"/>
+              <w:left w:val="inset" w:sz="6" w:space="0" w:color="auto"/>
+              <w:bottom w:val="inset" w:sz="6" w:space="0" w:color="auto"/>
+              <w:right w:val="inset" w:sz="6" w:space="0" w:color="auto"/>
+            </w:tcBorders>
+            <w:shd w:val="clear" w:color="auto" w:fill="FFFF00"/>
+          </w:tcPr>
+          <w:p>
+            <w:pPr>
+              <w:jc w:val="center"/>
+              <w:rPr>
+                <w:b/>
+                <w:sz w:val="28"/>
+                <w:szCs w:val="28"/>
+                <w:u w:val="single"/>
+              </w:rPr>
+            </w:pPr>
+            <w:r>
+              <w:rPr>
+                <w:b/>
+                <w:sz w:val="28"/>
+                <w:szCs w:val="28"/>
+                <w:u w:val="single"/>
+              </w:rPr>
+              <w:t>ПРАКТИКА</w:t>
+            </w:r>
+          </w:p>
+        </w:tc>
+        <w:tc>
+          <w:tcPr>
+            <w:tcW w:w="3200" w:type="dxa"/>
+            <w:tcBorders>
+              <w:top w:val="inset" w:sz="6" w:space="0" w:color="auto"/>
+              <w:left w:val="inset" w:sz="6" w:space="0" w:color="auto"/>
+              <w:bottom w:val="inset" w:sz="6" w:space="0" w:color="auto"/>
+              <w:right w:val="inset" w:sz="6" w:space="0" w:color="auto"/>
+            </w:tcBorders>
+            <w:shd w:val="clear" w:color="auto" w:fill="FFFF00"/>
+          </w:tcPr>
+          <w:p>
+            <w:pPr>
+              <w:jc w:val="center"/>
+              <w:rPr>
+                <w:b/>
+                <w:sz w:val="28"/>
+                <w:szCs w:val="28"/>
+                <w:u w:val="single"/>
+              </w:rPr>
+            </w:pPr>
+            <w:r>
+              <w:rPr>
+                <w:b/>
+                <w:sz w:val="28"/>
+                <w:szCs w:val="28"/>
+                <w:u w:val="single"/>
+              </w:rPr>
+              <w:t>ИБ-202</w:t>
+            </w:r>
+          </w:p>
+        </w:tc>
+        <w:tc>
+          <w:tcPr>
+            <w:tcW w:w="2983" w:type="dxa"/>
+            <w:tcBorders>
+              <w:top w:val="inset" w:sz="6" w:space="0" w:color="auto"/>
+              <w:left w:val="inset" w:sz="6" w:space="0" w:color="auto"/>
+              <w:bottom w:val="inset" w:sz="6" w:space="0" w:color="auto"/>
+              <w:right w:val="inset" w:sz="6" w:space="0" w:color="auto"/>
+            </w:tcBorders>
+            <w:shd w:val="clear" w:color="auto" w:fill="FFFF00"/>
+          </w:tcPr>
+          <w:p>
+            <w:pPr>
+              <w:jc w:val="center"/>
+              <w:rPr>
+                <w:b/>
+                <w:sz w:val="28"/>
+                <w:szCs w:val="28"/>
+                <w:u w:val="single"/>
+              </w:rPr>
+            </w:pPr>
+            <w:r>
+              <w:rPr>
+                <w:b/>
+                <w:sz w:val="28"/>
+                <w:szCs w:val="28"/>
+                <w:u w:val="single"/>
+              </w:rPr>
+              <w:t>ИС-225</w:t>
+            </w:r>
+          </w:p>
+        </w:tc>
+      </w:tr>
+      <w:tr>
+        <w:tblPrEx>
+          <w:tblW w:w="9506" w:type="dxa"/>
+          <w:tblCellSpacing w:w="20" w:type="dxa"/>
+          <w:tblLayout w:type="fixed"/>
+          <w:tblLook w:val="01E0"/>
+        </w:tblPrEx>
+        <w:trPr>
+          <w:trHeight w:val="618"/>
+          <w:tblCellSpacing w:w="20" w:type="dxa"/>
+        </w:trPr>
+        <w:tc>
+          <w:tcPr>
+            <w:tcW w:w="3163" w:type="dxa"/>
+            <w:tcBorders>
+              <w:top w:val="inset" w:sz="6" w:space="0" w:color="auto"/>
+              <w:left w:val="inset" w:sz="6" w:space="0" w:color="auto"/>
+              <w:bottom w:val="inset" w:sz="6" w:space="0" w:color="auto"/>
+              <w:right w:val="inset" w:sz="6" w:space="0" w:color="auto"/>
+            </w:tcBorders>
+            <w:shd w:val="clear" w:color="auto" w:fill="auto"/>
+          </w:tcPr>
+          <w:p>
+            <w:pPr>
+              <w:rPr>
+                <w:i/>
+              </w:rPr>
+            </w:pPr>
+            <w:r>
+              <w:rPr>
+                <w:i/>
+              </w:rPr>
+              <w:t>ИС-214 по 28.09</w:t>
+            </w:r>
+          </w:p>
+          <w:p>
+            <w:pPr>
+              <w:rPr>
+                <w:i/>
+              </w:rPr>
+            </w:pPr>
+            <w:r>
+              <w:rPr>
+                <w:i/>
+              </w:rPr>
+              <w:t>ИБ-211 по 28.09</w:t>
+            </w:r>
+          </w:p>
+        </w:tc>
+        <w:tc>
+          <w:tcPr>
+            <w:tcW w:w="3200" w:type="dxa"/>
+            <w:tcBorders>
+              <w:top w:val="inset" w:sz="6" w:space="0" w:color="auto"/>
+              <w:left w:val="inset" w:sz="6" w:space="0" w:color="auto"/>
+              <w:bottom w:val="inset" w:sz="6" w:space="0" w:color="auto"/>
+              <w:right w:val="inset" w:sz="6" w:space="0" w:color="auto"/>
+            </w:tcBorders>
+            <w:shd w:val="clear" w:color="auto" w:fill="auto"/>
+          </w:tcPr>
+          <w:p>
+            <w:pPr>
+              <w:rPr>
+                <w:i/>
+              </w:rPr>
+            </w:pPr>
+            <w:r>
+              <w:rPr>
+                <w:i/>
+              </w:rPr>
+              <w:t xml:space="preserve">4п. – нет </w:t>
+            </w:r>
+          </w:p>
+          <w:p>
+            <w:pPr>
+              <w:rPr>
+                <w:i/>
+              </w:rPr>
+            </w:pPr>
+            <w:r>
+              <w:rPr>
+                <w:i/>
+              </w:rPr>
+              <w:t>6п. Эконом. И управление</w:t>
+            </w:r>
+          </w:p>
+          <w:p>
+            <w:pPr>
+              <w:rPr>
+                <w:i/>
+              </w:rPr>
+            </w:pPr>
+            <w:r>
+              <w:rPr>
+                <w:i/>
+              </w:rPr>
+              <w:t>Щевелева, 409 ауд</w:t>
+            </w:r>
+          </w:p>
+        </w:tc>
+        <w:tc>
+          <w:tcPr>
+            <w:tcW w:w="2983" w:type="dxa"/>
+            <w:tcBorders>
+              <w:top w:val="inset" w:sz="6" w:space="0" w:color="auto"/>
+              <w:left w:val="inset" w:sz="6" w:space="0" w:color="auto"/>
+              <w:bottom w:val="inset" w:sz="6" w:space="0" w:color="auto"/>
+              <w:right w:val="inset" w:sz="6" w:space="0" w:color="auto"/>
+            </w:tcBorders>
+          </w:tcPr>
+          <w:p>
+            <w:pPr>
+              <w:rPr>
+                <w:i/>
+              </w:rPr>
+            </w:pPr>
+            <w:r>
+              <w:rPr>
+                <w:i/>
+              </w:rPr>
+              <w:t xml:space="preserve">1п. Элем. Высш. Матем. </w:t>
+            </w:r>
+          </w:p>
+          <w:p>
+            <w:pPr>
+              <w:rPr>
+                <w:i/>
+              </w:rPr>
+            </w:pPr>
+            <w:r>
+              <w:rPr>
+                <w:i/>
+              </w:rPr>
+              <w:t>Худякова, 102 ауд</w:t>
+            </w:r>
+          </w:p>
+        </w:tc>
+      </w:tr>
+      <w:tr>
+        <w:tblPrEx>
+          <w:tblW w:w="9506" w:type="dxa"/>
+          <w:tblCellSpacing w:w="20" w:type="dxa"/>
+          <w:tblLayout w:type="fixed"/>
+          <w:tblLook w:val="01E0"/>
+        </w:tblPrEx>
+        <w:trPr>
+          <w:trHeight w:val="153"/>
+          <w:tblCellSpacing w:w="20" w:type="dxa"/>
+        </w:trPr>
+        <w:tc>
+          <w:tcPr>
+            <w:tcW w:w="3163" w:type="dxa"/>
+            <w:tcBorders>
+              <w:top w:val="inset" w:sz="6" w:space="0" w:color="auto"/>
+              <w:left w:val="inset" w:sz="6" w:space="0" w:color="auto"/>
+              <w:bottom w:val="inset" w:sz="6" w:space="0" w:color="auto"/>
+              <w:right w:val="inset" w:sz="6" w:space="0" w:color="auto"/>
+            </w:tcBorders>
+            <w:shd w:val="clear" w:color="auto" w:fill="FFFF00"/>
+          </w:tcPr>
+          <w:p>
+            <w:pPr>
+              <w:jc w:val="center"/>
+              <w:rPr>
+                <w:b/>
+                <w:sz w:val="28"/>
+                <w:szCs w:val="28"/>
+                <w:u w:val="single"/>
+              </w:rPr>
+            </w:pPr>
+            <w:r>
+              <w:rPr>
+                <w:b/>
+                <w:sz w:val="28"/>
+                <w:szCs w:val="28"/>
+                <w:u w:val="single"/>
+              </w:rPr>
+              <w:t>КК-201</w:t>
+            </w:r>
+          </w:p>
+        </w:tc>
+        <w:tc>
+          <w:tcPr>
+            <w:tcW w:w="3200" w:type="dxa"/>
+            <w:tcBorders>
+              <w:top w:val="inset" w:sz="6" w:space="0" w:color="auto"/>
+              <w:left w:val="inset" w:sz="6" w:space="0" w:color="auto"/>
+              <w:bottom w:val="inset" w:sz="6" w:space="0" w:color="auto"/>
+              <w:right w:val="inset" w:sz="6" w:space="0" w:color="auto"/>
+            </w:tcBorders>
+            <w:shd w:val="clear" w:color="auto" w:fill="FFFF00"/>
+          </w:tcPr>
+          <w:p>
+            <w:pPr>
+              <w:jc w:val="center"/>
+              <w:rPr>
+                <w:b/>
+                <w:sz w:val="28"/>
+                <w:szCs w:val="28"/>
+                <w:u w:val="single"/>
+              </w:rPr>
+            </w:pPr>
+          </w:p>
+        </w:tc>
+        <w:tc>
+          <w:tcPr>
+            <w:tcW w:w="2983" w:type="dxa"/>
+            <w:tcBorders>
+              <w:top w:val="inset" w:sz="6" w:space="0" w:color="auto"/>
+              <w:left w:val="inset" w:sz="6" w:space="0" w:color="auto"/>
+              <w:bottom w:val="inset" w:sz="6" w:space="0" w:color="auto"/>
+              <w:right w:val="inset" w:sz="6" w:space="0" w:color="auto"/>
+            </w:tcBorders>
+            <w:shd w:val="clear" w:color="auto" w:fill="FFFF00"/>
+          </w:tcPr>
+          <w:p>
+            <w:pPr>
+              <w:jc w:val="center"/>
+              <w:rPr>
+                <w:b/>
+                <w:sz w:val="28"/>
+                <w:szCs w:val="28"/>
+                <w:u w:val="single"/>
+              </w:rPr>
+            </w:pPr>
+          </w:p>
+        </w:tc>
+      </w:tr>
+      <w:tr>
+        <w:tblPrEx>
+          <w:tblW w:w="9506" w:type="dxa"/>
+          <w:tblCellSpacing w:w="20" w:type="dxa"/>
+          <w:tblLayout w:type="fixed"/>
+          <w:tblLook w:val="01E0"/>
+        </w:tblPrEx>
+        <w:trPr>
+          <w:trHeight w:val="618"/>
+          <w:tblCellSpacing w:w="20" w:type="dxa"/>
+        </w:trPr>
+        <w:tc>
+          <w:tcPr>
+            <w:tcW w:w="3163" w:type="dxa"/>
+            <w:tcBorders>
+              <w:top w:val="inset" w:sz="6" w:space="0" w:color="auto"/>
+              <w:left w:val="inset" w:sz="6" w:space="0" w:color="auto"/>
+              <w:bottom w:val="inset" w:sz="6" w:space="0" w:color="auto"/>
+              <w:right w:val="inset" w:sz="6" w:space="0" w:color="auto"/>
+            </w:tcBorders>
+          </w:tcPr>
+          <w:p>
+            <w:pPr>
+              <w:rPr>
+                <w:i/>
+              </w:rPr>
+            </w:pPr>
+            <w:r>
+              <w:rPr>
+                <w:i/>
+              </w:rPr>
+              <w:t xml:space="preserve">1п. – нет </w:t>
+            </w:r>
+          </w:p>
+          <w:p>
+            <w:pPr>
+              <w:rPr>
+                <w:i/>
+              </w:rPr>
+            </w:pPr>
+            <w:r>
+              <w:rPr>
+                <w:i/>
+              </w:rPr>
+              <w:t>4п. Экономика организации</w:t>
+            </w:r>
+          </w:p>
+          <w:p>
+            <w:pPr>
+              <w:rPr>
+                <w:i/>
+              </w:rPr>
+            </w:pPr>
+            <w:r>
+              <w:rPr>
+                <w:i/>
+              </w:rPr>
+              <w:t>Щевелева, 409 ауд</w:t>
+            </w:r>
+          </w:p>
+        </w:tc>
+        <w:tc>
+          <w:tcPr>
+            <w:tcW w:w="3200" w:type="dxa"/>
+            <w:tcBorders>
+              <w:top w:val="inset" w:sz="6" w:space="0" w:color="auto"/>
+              <w:left w:val="inset" w:sz="6" w:space="0" w:color="auto"/>
+              <w:bottom w:val="inset" w:sz="6" w:space="0" w:color="auto"/>
+              <w:right w:val="inset" w:sz="6" w:space="0" w:color="auto"/>
+            </w:tcBorders>
+          </w:tcPr>
+          <w:p>
+            <w:pPr>
+              <w:rPr>
+                <w:i/>
+              </w:rPr>
+            </w:pPr>
+          </w:p>
+        </w:tc>
+        <w:tc>
+          <w:tcPr>
+            <w:tcW w:w="2983" w:type="dxa"/>
+            <w:tcBorders>
+              <w:top w:val="inset" w:sz="6" w:space="0" w:color="auto"/>
+              <w:left w:val="inset" w:sz="6" w:space="0" w:color="auto"/>
+              <w:bottom w:val="inset" w:sz="6" w:space="0" w:color="auto"/>
+              <w:right w:val="inset" w:sz="6" w:space="0" w:color="auto"/>
+            </w:tcBorders>
+          </w:tcPr>
+          <w:p>
+            <w:pPr>
+              <w:rPr>
+                <w:i/>
+              </w:rPr>
+            </w:pPr>
+          </w:p>
+        </w:tc>
+      </w:tr>
+      <w:tr>
+        <w:tblPrEx>
+          <w:tblW w:w="9506" w:type="dxa"/>
+          <w:tblCellSpacing w:w="20" w:type="dxa"/>
+          <w:tblLayout w:type="fixed"/>
+          <w:tblLook w:val="01E0"/>
+        </w:tblPrEx>
+        <w:trPr>
+          <w:trHeight w:val="263"/>
+          <w:tblCellSpacing w:w="20" w:type="dxa"/>
+        </w:trPr>
+        <w:tc>
+          <w:tcPr>
+            <w:tcW w:w="3163" w:type="dxa"/>
+            <w:tcBorders>
+              <w:top w:val="inset" w:sz="6" w:space="0" w:color="auto"/>
+              <w:left w:val="inset" w:sz="6" w:space="0" w:color="auto"/>
+              <w:bottom w:val="inset" w:sz="6" w:space="0" w:color="auto"/>
+              <w:right w:val="inset" w:sz="6" w:space="0" w:color="auto"/>
+            </w:tcBorders>
+            <w:shd w:val="clear" w:color="auto" w:fill="FFFF00"/>
+          </w:tcPr>
+          <w:p>
+            <w:pPr>
+              <w:jc w:val="center"/>
+              <w:rPr>
+                <w:b/>
+                <w:sz w:val="28"/>
+                <w:szCs w:val="28"/>
+                <w:u w:val="single"/>
+              </w:rPr>
+            </w:pPr>
+          </w:p>
+        </w:tc>
+        <w:tc>
+          <w:tcPr>
+            <w:tcW w:w="3200" w:type="dxa"/>
+            <w:tcBorders>
+              <w:top w:val="inset" w:sz="6" w:space="0" w:color="auto"/>
+              <w:left w:val="inset" w:sz="6" w:space="0" w:color="auto"/>
+              <w:bottom w:val="inset" w:sz="6" w:space="0" w:color="auto"/>
+              <w:right w:val="inset" w:sz="6" w:space="0" w:color="auto"/>
+            </w:tcBorders>
+            <w:shd w:val="clear" w:color="auto" w:fill="FFFF00"/>
+          </w:tcPr>
+          <w:p>
+            <w:pPr>
+              <w:jc w:val="center"/>
+              <w:rPr>
+                <w:b/>
+                <w:sz w:val="28"/>
+                <w:szCs w:val="28"/>
+                <w:u w:val="single"/>
+              </w:rPr>
+            </w:pPr>
+          </w:p>
+        </w:tc>
+        <w:tc>
+          <w:tcPr>
+            <w:tcW w:w="2983" w:type="dxa"/>
+            <w:tcBorders>
+              <w:top w:val="inset" w:sz="6" w:space="0" w:color="auto"/>
+              <w:left w:val="inset" w:sz="6" w:space="0" w:color="auto"/>
+              <w:bottom w:val="inset" w:sz="6" w:space="0" w:color="auto"/>
+              <w:right w:val="inset" w:sz="6" w:space="0" w:color="auto"/>
+            </w:tcBorders>
+            <w:shd w:val="clear" w:color="auto" w:fill="FFFF00"/>
+          </w:tcPr>
+          <w:p>
+            <w:pPr>
+              <w:jc w:val="center"/>
+              <w:rPr>
+                <w:b/>
+                <w:sz w:val="28"/>
+                <w:szCs w:val="28"/>
+                <w:u w:val="single"/>
+              </w:rPr>
+            </w:pPr>
+          </w:p>
+        </w:tc>
+      </w:tr>
+      <w:tr>
+        <w:tblPrEx>
+          <w:tblW w:w="9506" w:type="dxa"/>
+          <w:tblCellSpacing w:w="20" w:type="dxa"/>
+          <w:tblLayout w:type="fixed"/>
+          <w:tblLook w:val="01E0"/>
+        </w:tblPrEx>
+        <w:trPr>
+          <w:trHeight w:val="618"/>
+          <w:tblCellSpacing w:w="20" w:type="dxa"/>
+        </w:trPr>
+        <w:tc>
+          <w:tcPr>
+            <w:tcW w:w="3163" w:type="dxa"/>
+            <w:tcBorders>
+              <w:top w:val="inset" w:sz="6" w:space="0" w:color="auto"/>
+              <w:left w:val="inset" w:sz="6" w:space="0" w:color="auto"/>
+              <w:bottom w:val="inset" w:sz="6" w:space="0" w:color="auto"/>
+              <w:right w:val="inset" w:sz="6" w:space="0" w:color="auto"/>
+            </w:tcBorders>
+          </w:tcPr>
+          <w:p>
+            <w:pPr>
+              <w:rPr>
+                <w:i/>
+              </w:rPr>
+            </w:pPr>
+          </w:p>
+        </w:tc>
+        <w:tc>
+          <w:tcPr>
+            <w:tcW w:w="3200" w:type="dxa"/>
+            <w:tcBorders>
+              <w:top w:val="inset" w:sz="6" w:space="0" w:color="auto"/>
+              <w:left w:val="inset" w:sz="6" w:space="0" w:color="auto"/>
+              <w:bottom w:val="inset" w:sz="6" w:space="0" w:color="auto"/>
+              <w:right w:val="inset" w:sz="6" w:space="0" w:color="auto"/>
+            </w:tcBorders>
+          </w:tcPr>
+          <w:p>
+            <w:pPr>
+              <w:rPr>
+                <w:b/>
+                <w:i/>
+              </w:rPr>
+            </w:pPr>
+          </w:p>
+        </w:tc>
+        <w:tc>
+          <w:tcPr>
+            <w:tcW w:w="2983" w:type="dxa"/>
+            <w:tcBorders>
+              <w:top w:val="inset" w:sz="6" w:space="0" w:color="auto"/>
+              <w:left w:val="inset" w:sz="6" w:space="0" w:color="auto"/>
+              <w:bottom w:val="inset" w:sz="6" w:space="0" w:color="auto"/>
+              <w:right w:val="inset" w:sz="6" w:space="0" w:color="auto"/>
+            </w:tcBorders>
+          </w:tcPr>
+          <w:p>
+            <w:pPr>
+              <w:rPr>
+                <w:i/>
+              </w:rPr>
+            </w:pPr>
+          </w:p>
+        </w:tc>
+      </w:tr>
+    </w:tbl>
+    <w:p>
+      <w:pPr>
+        <w:spacing w:line="312" w:lineRule="auto"/>
+        <w:jc w:val="center"/>
+        <w:rPr>
+          <w:b/>
+          <w:sz w:val="40"/>
+          <w:szCs w:val="40"/>
+        </w:rPr>
+      </w:pPr>
+    </w:p>
+    <w:p>
+      <w:pPr>
+        <w:spacing w:line="312" w:lineRule="auto"/>
+        <w:jc w:val="center"/>
+        <w:rPr>
+          <w:b/>
+          <w:sz w:val="40"/>
+          <w:szCs w:val="40"/>
+        </w:rPr>
+      </w:pPr>
+      <w:r>
+        <w:rPr>
+          <w:b/>
+          <w:sz w:val="40"/>
+          <w:szCs w:val="40"/>
+        </w:rPr>
+        <w:t>Замены в расписании занятий</w:t>
+      </w:r>
+    </w:p>
+    <w:p>
+      <w:pPr>
+        <w:spacing w:line="360" w:lineRule="auto"/>
+        <w:jc w:val="center"/>
+        <w:rPr>
+          <w:b/>
+          <w:i/>
+          <w:sz w:val="40"/>
+          <w:szCs w:val="40"/>
+        </w:rPr>
+      </w:pPr>
+      <w:r>
+        <w:rPr>
+          <w:b/>
+          <w:sz w:val="40"/>
+          <w:szCs w:val="40"/>
+        </w:rPr>
+        <w:t>на</w:t>
+      </w:r>
+      <w:r>
+        <w:rPr>
+          <w:sz w:val="40"/>
+          <w:szCs w:val="40"/>
+        </w:rPr>
+        <w:t xml:space="preserve"> </w:t>
+      </w:r>
+      <w:r>
+        <w:rPr>
+          <w:b/>
+          <w:i/>
+          <w:sz w:val="40"/>
+          <w:szCs w:val="40"/>
+          <w:u w:val="single"/>
+        </w:rPr>
+        <w:t>18.</w:t>
+      </w:r>
+      <w:r>
+        <w:rPr>
+          <w:b/>
+          <w:i/>
+          <w:sz w:val="40"/>
+          <w:szCs w:val="40"/>
+          <w:u w:val="single"/>
+        </w:rPr>
+        <w:t>0</w:t>
+      </w:r>
+      <w:r>
+        <w:rPr>
+          <w:b/>
+          <w:i/>
+          <w:sz w:val="40"/>
+          <w:szCs w:val="40"/>
+          <w:u w:val="single"/>
+        </w:rPr>
+        <w:t>9.2023</w:t>
+      </w:r>
+      <w:r>
+        <w:rPr>
+          <w:sz w:val="40"/>
+          <w:szCs w:val="40"/>
+        </w:rPr>
+        <w:t xml:space="preserve"> </w:t>
+      </w:r>
+      <w:r>
+        <w:rPr>
+          <w:b/>
+          <w:i/>
+          <w:sz w:val="40"/>
+          <w:szCs w:val="40"/>
+        </w:rPr>
+        <w:t>(понедельник)</w:t>
+      </w:r>
+    </w:p>
+    <w:p>
+      <w:pPr>
+        <w:spacing w:line="312" w:lineRule="auto"/>
+        <w:jc w:val="center"/>
+        <w:rPr>
+          <w:sz w:val="40"/>
+          <w:szCs w:val="40"/>
+        </w:rPr>
+      </w:pPr>
+      <w:r>
+        <w:rPr>
+          <w:sz w:val="40"/>
+          <w:szCs w:val="40"/>
+        </w:rPr>
+        <w:t>1</w:t>
+      </w:r>
+      <w:r>
+        <w:rPr>
+          <w:sz w:val="40"/>
+          <w:szCs w:val="40"/>
+        </w:rPr>
+        <w:t xml:space="preserve"> корпус </w:t>
+      </w:r>
+      <w:r>
+        <w:rPr>
+          <w:sz w:val="40"/>
+          <w:szCs w:val="40"/>
+        </w:rPr>
+        <w:t>2</w:t>
+      </w:r>
+      <w:r>
+        <w:rPr>
+          <w:sz w:val="40"/>
+          <w:szCs w:val="40"/>
+        </w:rPr>
+        <w:t xml:space="preserve"> смена</w:t>
+      </w:r>
+    </w:p>
+    <w:p>
+      <w:pPr>
+        <w:jc w:val="center"/>
+        <w:rPr>
+          <w:sz w:val="40"/>
+          <w:szCs w:val="40"/>
+        </w:rPr>
+      </w:pPr>
+      <w:r>
+        <w:rPr>
+          <w:sz w:val="40"/>
+          <w:szCs w:val="40"/>
+        </w:rPr>
+        <w:t>Отделение СРПП (специальности ДО, КП, СР)</w:t>
+      </w:r>
+    </w:p>
+    <w:p>
+      <w:pPr>
+        <w:jc w:val="center"/>
+        <w:rPr>
+          <w:sz w:val="40"/>
+          <w:szCs w:val="40"/>
+        </w:rPr>
+      </w:pPr>
+    </w:p>
+    <w:tbl>
+      <w:tblPr>
+        <w:tblStyle w:val="TableNormal"/>
+        <w:tblpPr w:leftFromText="180" w:rightFromText="180" w:vertAnchor="text" w:horzAnchor="margin" w:tblpXSpec="center" w:tblpY="157"/>
+        <w:tblW w:w="9944" w:type="dxa"/>
+        <w:tblCellSpacing w:w="20" w:type="dxa"/>
+        <w:tblBorders>
+          <w:top w:val="inset" w:sz="6" w:space="0" w:color="auto"/>
+          <w:left w:val="inset" w:sz="6" w:space="0" w:color="auto"/>
+          <w:bottom w:val="inset" w:sz="6" w:space="0" w:color="auto"/>
+          <w:right w:val="inset" w:sz="6" w:space="0" w:color="auto"/>
+          <w:insideH w:val="inset" w:sz="6" w:space="0" w:color="auto"/>
+          <w:insideV w:val="inset" w:sz="6" w:space="0" w:color="auto"/>
+        </w:tblBorders>
+        <w:tblLayout w:type="fixed"/>
+        <w:tblLook w:val="01E0"/>
+      </w:tblPr>
+      <w:tblGrid>
+        <w:gridCol w:w="3223"/>
+        <w:gridCol w:w="3240"/>
+        <w:gridCol w:w="3481"/>
+      </w:tblGrid>
+      <w:tr>
+        <w:tblPrEx>
+          <w:tblW w:w="9944" w:type="dxa"/>
+          <w:tblCellSpacing w:w="20" w:type="dxa"/>
+          <w:tblBorders>
+            <w:top w:val="inset" w:sz="6" w:space="0" w:color="auto"/>
+            <w:left w:val="inset" w:sz="6" w:space="0" w:color="auto"/>
+            <w:bottom w:val="inset" w:sz="6" w:space="0" w:color="auto"/>
+            <w:right w:val="inset" w:sz="6" w:space="0" w:color="auto"/>
+            <w:insideH w:val="inset" w:sz="6" w:space="0" w:color="auto"/>
+            <w:insideV w:val="inset" w:sz="6" w:space="0" w:color="auto"/>
+          </w:tblBorders>
+          <w:tblLayout w:type="fixed"/>
+          <w:tblLook w:val="01E0"/>
+        </w:tblPrEx>
+        <w:trPr>
+          <w:trHeight w:val="153"/>
+          <w:tblCellSpacing w:w="20" w:type="dxa"/>
+        </w:trPr>
+        <w:tc>
+          <w:tcPr>
+            <w:tcW w:w="3163" w:type="dxa"/>
+            <w:tcBorders>
+              <w:top w:val="inset" w:sz="6" w:space="0" w:color="auto"/>
+              <w:left w:val="inset" w:sz="6" w:space="0" w:color="auto"/>
+              <w:bottom w:val="inset" w:sz="6" w:space="0" w:color="auto"/>
+              <w:right w:val="inset" w:sz="6" w:space="0" w:color="auto"/>
+            </w:tcBorders>
+            <w:shd w:val="clear" w:color="auto" w:fill="FFFF00"/>
+          </w:tcPr>
+          <w:p>
+            <w:pPr>
+              <w:jc w:val="center"/>
+              <w:rPr>
+                <w:b/>
+                <w:sz w:val="28"/>
+                <w:szCs w:val="28"/>
+                <w:u w:val="single"/>
+              </w:rPr>
+            </w:pPr>
+          </w:p>
+        </w:tc>
+        <w:tc>
+          <w:tcPr>
+            <w:tcW w:w="3200" w:type="dxa"/>
+            <w:tcBorders>
+              <w:top w:val="inset" w:sz="6" w:space="0" w:color="auto"/>
+              <w:left w:val="inset" w:sz="6" w:space="0" w:color="auto"/>
+              <w:bottom w:val="inset" w:sz="6" w:space="0" w:color="auto"/>
+              <w:right w:val="inset" w:sz="6" w:space="0" w:color="auto"/>
+            </w:tcBorders>
+            <w:shd w:val="clear" w:color="auto" w:fill="FFFF00"/>
+          </w:tcPr>
+          <w:p>
+            <w:pPr>
+              <w:jc w:val="center"/>
+              <w:rPr>
+                <w:b/>
+                <w:sz w:val="28"/>
+                <w:szCs w:val="28"/>
+                <w:u w:val="single"/>
+              </w:rPr>
+            </w:pPr>
+          </w:p>
+        </w:tc>
+        <w:tc>
+          <w:tcPr>
+            <w:tcW w:w="3421" w:type="dxa"/>
+            <w:tcBorders>
+              <w:top w:val="inset" w:sz="6" w:space="0" w:color="auto"/>
+              <w:left w:val="inset" w:sz="6" w:space="0" w:color="auto"/>
+              <w:bottom w:val="inset" w:sz="6" w:space="0" w:color="auto"/>
+              <w:right w:val="inset" w:sz="6" w:space="0" w:color="auto"/>
+            </w:tcBorders>
+            <w:shd w:val="clear" w:color="auto" w:fill="FFFF00"/>
+          </w:tcPr>
+          <w:p>
+            <w:pPr>
+              <w:jc w:val="center"/>
+              <w:rPr>
+                <w:b/>
+                <w:sz w:val="28"/>
+                <w:szCs w:val="28"/>
+                <w:u w:val="single"/>
+              </w:rPr>
+            </w:pPr>
+          </w:p>
+        </w:tc>
+      </w:tr>
+      <w:tr>
+        <w:tblPrEx>
+          <w:tblW w:w="9944" w:type="dxa"/>
+          <w:tblCellSpacing w:w="20" w:type="dxa"/>
+          <w:tblLayout w:type="fixed"/>
+          <w:tblLook w:val="01E0"/>
+        </w:tblPrEx>
+        <w:trPr>
+          <w:trHeight w:val="618"/>
+          <w:tblCellSpacing w:w="20" w:type="dxa"/>
+        </w:trPr>
+        <w:tc>
+          <w:tcPr>
+            <w:tcW w:w="3163" w:type="dxa"/>
+            <w:tcBorders>
+              <w:top w:val="inset" w:sz="6" w:space="0" w:color="auto"/>
+              <w:left w:val="inset" w:sz="6" w:space="0" w:color="auto"/>
+              <w:bottom w:val="inset" w:sz="6" w:space="0" w:color="auto"/>
+              <w:right w:val="inset" w:sz="6" w:space="0" w:color="auto"/>
+            </w:tcBorders>
+            <w:shd w:val="clear" w:color="auto" w:fill="auto"/>
+          </w:tcPr>
+          <w:p>
+            <w:pPr>
+              <w:rPr>
+                <w:i/>
+              </w:rPr>
+            </w:pPr>
+          </w:p>
+        </w:tc>
+        <w:tc>
+          <w:tcPr>
+            <w:tcW w:w="3200" w:type="dxa"/>
+            <w:tcBorders>
+              <w:top w:val="inset" w:sz="6" w:space="0" w:color="auto"/>
+              <w:left w:val="inset" w:sz="6" w:space="0" w:color="auto"/>
+              <w:bottom w:val="inset" w:sz="6" w:space="0" w:color="auto"/>
+              <w:right w:val="inset" w:sz="6" w:space="0" w:color="auto"/>
+            </w:tcBorders>
+            <w:shd w:val="clear" w:color="auto" w:fill="auto"/>
+          </w:tcPr>
+          <w:p>
+            <w:pPr>
+              <w:rPr>
+                <w:i/>
+              </w:rPr>
+            </w:pPr>
+          </w:p>
+        </w:tc>
+        <w:tc>
+          <w:tcPr>
+            <w:tcW w:w="3421" w:type="dxa"/>
+            <w:tcBorders>
+              <w:top w:val="inset" w:sz="6" w:space="0" w:color="auto"/>
+              <w:left w:val="inset" w:sz="6" w:space="0" w:color="auto"/>
+              <w:bottom w:val="inset" w:sz="6" w:space="0" w:color="auto"/>
+              <w:right w:val="inset" w:sz="6" w:space="0" w:color="auto"/>
+            </w:tcBorders>
+          </w:tcPr>
+          <w:p>
+            <w:pPr>
+              <w:rPr>
+                <w:i/>
+              </w:rPr>
+            </w:pPr>
+          </w:p>
+        </w:tc>
+      </w:tr>
+      <w:tr>
+        <w:tblPrEx>
+          <w:tblW w:w="9944" w:type="dxa"/>
+          <w:tblCellSpacing w:w="20" w:type="dxa"/>
+          <w:tblLayout w:type="fixed"/>
+          <w:tblLook w:val="01E0"/>
+        </w:tblPrEx>
+        <w:trPr>
+          <w:trHeight w:val="153"/>
+          <w:tblCellSpacing w:w="20" w:type="dxa"/>
+        </w:trPr>
+        <w:tc>
+          <w:tcPr>
+            <w:tcW w:w="3163" w:type="dxa"/>
+            <w:tcBorders>
+              <w:top w:val="inset" w:sz="6" w:space="0" w:color="auto"/>
+              <w:left w:val="inset" w:sz="6" w:space="0" w:color="auto"/>
+              <w:bottom w:val="inset" w:sz="6" w:space="0" w:color="auto"/>
+              <w:right w:val="inset" w:sz="6" w:space="0" w:color="auto"/>
+            </w:tcBorders>
+            <w:shd w:val="clear" w:color="auto" w:fill="FFFF00"/>
+          </w:tcPr>
+          <w:p>
+            <w:pPr>
+              <w:jc w:val="center"/>
+              <w:rPr>
+                <w:b/>
+                <w:sz w:val="28"/>
+                <w:szCs w:val="28"/>
+                <w:u w:val="single"/>
+              </w:rPr>
+            </w:pPr>
+          </w:p>
+        </w:tc>
+        <w:tc>
+          <w:tcPr>
+            <w:tcW w:w="3200" w:type="dxa"/>
+            <w:tcBorders>
+              <w:top w:val="inset" w:sz="6" w:space="0" w:color="auto"/>
+              <w:left w:val="inset" w:sz="6" w:space="0" w:color="auto"/>
+              <w:bottom w:val="inset" w:sz="6" w:space="0" w:color="auto"/>
+              <w:right w:val="inset" w:sz="6" w:space="0" w:color="auto"/>
+            </w:tcBorders>
+            <w:shd w:val="clear" w:color="auto" w:fill="FFFF00"/>
+          </w:tcPr>
+          <w:p>
+            <w:pPr>
+              <w:jc w:val="center"/>
+              <w:rPr>
+                <w:b/>
+                <w:sz w:val="28"/>
+                <w:szCs w:val="28"/>
+                <w:u w:val="single"/>
+              </w:rPr>
+            </w:pPr>
+          </w:p>
+        </w:tc>
+        <w:tc>
+          <w:tcPr>
+            <w:tcW w:w="3421" w:type="dxa"/>
+            <w:tcBorders>
+              <w:top w:val="inset" w:sz="6" w:space="0" w:color="auto"/>
+              <w:left w:val="inset" w:sz="6" w:space="0" w:color="auto"/>
+              <w:bottom w:val="inset" w:sz="6" w:space="0" w:color="auto"/>
+              <w:right w:val="inset" w:sz="6" w:space="0" w:color="auto"/>
+            </w:tcBorders>
+            <w:shd w:val="clear" w:color="auto" w:fill="FFFF00"/>
+          </w:tcPr>
+          <w:p>
+            <w:pPr>
+              <w:jc w:val="center"/>
+              <w:rPr>
+                <w:b/>
+                <w:sz w:val="28"/>
+                <w:szCs w:val="28"/>
+                <w:u w:val="single"/>
+              </w:rPr>
+            </w:pPr>
+          </w:p>
+        </w:tc>
+      </w:tr>
+      <w:tr>
+        <w:tblPrEx>
+          <w:tblW w:w="9944" w:type="dxa"/>
+          <w:tblCellSpacing w:w="20" w:type="dxa"/>
+          <w:tblLayout w:type="fixed"/>
+          <w:tblLook w:val="01E0"/>
+        </w:tblPrEx>
+        <w:trPr>
+          <w:trHeight w:val="618"/>
+          <w:tblCellSpacing w:w="20" w:type="dxa"/>
+        </w:trPr>
+        <w:tc>
+          <w:tcPr>
+            <w:tcW w:w="3163" w:type="dxa"/>
+            <w:tcBorders>
+              <w:top w:val="inset" w:sz="6" w:space="0" w:color="auto"/>
+              <w:left w:val="inset" w:sz="6" w:space="0" w:color="auto"/>
+              <w:bottom w:val="inset" w:sz="6" w:space="0" w:color="auto"/>
+              <w:right w:val="inset" w:sz="6" w:space="0" w:color="auto"/>
+            </w:tcBorders>
+          </w:tcPr>
+          <w:p>
+            <w:pPr>
+              <w:rPr>
+                <w:i/>
+              </w:rPr>
+            </w:pPr>
+          </w:p>
+        </w:tc>
+        <w:tc>
+          <w:tcPr>
+            <w:tcW w:w="3200" w:type="dxa"/>
+            <w:tcBorders>
+              <w:top w:val="inset" w:sz="6" w:space="0" w:color="auto"/>
+              <w:left w:val="inset" w:sz="6" w:space="0" w:color="auto"/>
+              <w:bottom w:val="inset" w:sz="6" w:space="0" w:color="auto"/>
+              <w:right w:val="inset" w:sz="6" w:space="0" w:color="auto"/>
+            </w:tcBorders>
+          </w:tcPr>
+          <w:p>
+            <w:pPr>
+              <w:rPr>
+                <w:i/>
+              </w:rPr>
+            </w:pPr>
+          </w:p>
+        </w:tc>
+        <w:tc>
+          <w:tcPr>
+            <w:tcW w:w="3421" w:type="dxa"/>
+            <w:tcBorders>
+              <w:top w:val="inset" w:sz="6" w:space="0" w:color="auto"/>
+              <w:left w:val="inset" w:sz="6" w:space="0" w:color="auto"/>
+              <w:bottom w:val="inset" w:sz="6" w:space="0" w:color="auto"/>
+              <w:right w:val="inset" w:sz="6" w:space="0" w:color="auto"/>
+            </w:tcBorders>
+          </w:tcPr>
+          <w:p>
+            <w:pPr>
+              <w:rPr>
+                <w:i/>
+              </w:rPr>
+            </w:pPr>
+          </w:p>
+        </w:tc>
+      </w:tr>
+      <w:tr>
+        <w:tblPrEx>
+          <w:tblW w:w="9944" w:type="dxa"/>
+          <w:tblCellSpacing w:w="20" w:type="dxa"/>
+          <w:tblLayout w:type="fixed"/>
+          <w:tblLook w:val="01E0"/>
+        </w:tblPrEx>
+        <w:trPr>
+          <w:trHeight w:val="298"/>
+          <w:tblCellSpacing w:w="20" w:type="dxa"/>
+        </w:trPr>
+        <w:tc>
+          <w:tcPr>
+            <w:tcW w:w="3163" w:type="dxa"/>
+            <w:tcBorders>
+              <w:top w:val="inset" w:sz="6" w:space="0" w:color="auto"/>
+              <w:left w:val="inset" w:sz="6" w:space="0" w:color="auto"/>
+              <w:bottom w:val="inset" w:sz="6" w:space="0" w:color="auto"/>
+              <w:right w:val="inset" w:sz="6" w:space="0" w:color="auto"/>
+            </w:tcBorders>
+            <w:shd w:val="clear" w:color="auto" w:fill="FFFF00"/>
+          </w:tcPr>
+          <w:p>
+            <w:pPr>
+              <w:jc w:val="center"/>
+              <w:rPr>
+                <w:b/>
+                <w:sz w:val="28"/>
+                <w:u w:val="single"/>
+              </w:rPr>
+            </w:pPr>
+          </w:p>
+        </w:tc>
+        <w:tc>
+          <w:tcPr>
+            <w:tcW w:w="3200" w:type="dxa"/>
+            <w:tcBorders>
+              <w:top w:val="inset" w:sz="6" w:space="0" w:color="auto"/>
+              <w:left w:val="inset" w:sz="6" w:space="0" w:color="auto"/>
+              <w:bottom w:val="inset" w:sz="6" w:space="0" w:color="auto"/>
+              <w:right w:val="inset" w:sz="6" w:space="0" w:color="auto"/>
+            </w:tcBorders>
+            <w:shd w:val="clear" w:color="auto" w:fill="FFFF00"/>
+          </w:tcPr>
+          <w:p>
+            <w:pPr>
+              <w:jc w:val="center"/>
+              <w:rPr>
+                <w:b/>
+                <w:sz w:val="28"/>
+                <w:u w:val="single"/>
+              </w:rPr>
+            </w:pPr>
+          </w:p>
+        </w:tc>
+        <w:tc>
+          <w:tcPr>
+            <w:tcW w:w="3421" w:type="dxa"/>
+            <w:tcBorders>
+              <w:top w:val="inset" w:sz="6" w:space="0" w:color="auto"/>
+              <w:left w:val="inset" w:sz="6" w:space="0" w:color="auto"/>
+              <w:bottom w:val="inset" w:sz="6" w:space="0" w:color="auto"/>
+              <w:right w:val="inset" w:sz="6" w:space="0" w:color="auto"/>
+            </w:tcBorders>
+            <w:shd w:val="clear" w:color="auto" w:fill="FFFF00"/>
+          </w:tcPr>
+          <w:p>
+            <w:pPr>
+              <w:jc w:val="center"/>
+              <w:rPr>
+                <w:b/>
+                <w:sz w:val="28"/>
+                <w:u w:val="single"/>
+              </w:rPr>
+            </w:pPr>
+          </w:p>
+        </w:tc>
+      </w:tr>
+      <w:tr>
+        <w:tblPrEx>
+          <w:tblW w:w="9944" w:type="dxa"/>
+          <w:tblCellSpacing w:w="20" w:type="dxa"/>
+          <w:tblLayout w:type="fixed"/>
+          <w:tblLook w:val="01E0"/>
+        </w:tblPrEx>
+        <w:trPr>
+          <w:trHeight w:val="824"/>
+          <w:tblCellSpacing w:w="20" w:type="dxa"/>
+        </w:trPr>
+        <w:tc>
+          <w:tcPr>
+            <w:tcW w:w="3163" w:type="dxa"/>
+            <w:tcBorders>
+              <w:top w:val="inset" w:sz="6" w:space="0" w:color="auto"/>
+              <w:left w:val="inset" w:sz="6" w:space="0" w:color="auto"/>
+              <w:bottom w:val="inset" w:sz="6" w:space="0" w:color="auto"/>
+              <w:right w:val="inset" w:sz="6" w:space="0" w:color="auto"/>
+            </w:tcBorders>
+            <w:shd w:val="clear" w:color="auto" w:fill="auto"/>
+          </w:tcPr>
+          <w:p>
+            <w:pPr>
+              <w:rPr>
+                <w:i/>
+              </w:rPr>
+            </w:pPr>
+          </w:p>
+        </w:tc>
+        <w:tc>
+          <w:tcPr>
+            <w:tcW w:w="3200" w:type="dxa"/>
+            <w:tcBorders>
+              <w:top w:val="inset" w:sz="6" w:space="0" w:color="auto"/>
+              <w:left w:val="inset" w:sz="6" w:space="0" w:color="auto"/>
+              <w:bottom w:val="inset" w:sz="6" w:space="0" w:color="auto"/>
+              <w:right w:val="inset" w:sz="6" w:space="0" w:color="auto"/>
+            </w:tcBorders>
+            <w:shd w:val="clear" w:color="auto" w:fill="auto"/>
+          </w:tcPr>
+          <w:p>
+            <w:pPr>
+              <w:rPr>
+                <w:i/>
+              </w:rPr>
+            </w:pPr>
+          </w:p>
+        </w:tc>
+        <w:tc>
+          <w:tcPr>
+            <w:tcW w:w="3421" w:type="dxa"/>
+            <w:tcBorders>
+              <w:top w:val="inset" w:sz="6" w:space="0" w:color="auto"/>
+              <w:left w:val="inset" w:sz="6" w:space="0" w:color="auto"/>
+              <w:bottom w:val="inset" w:sz="6" w:space="0" w:color="auto"/>
+              <w:right w:val="inset" w:sz="6" w:space="0" w:color="auto"/>
+            </w:tcBorders>
+            <w:shd w:val="clear" w:color="auto" w:fill="auto"/>
+          </w:tcPr>
+          <w:p>
+            <w:pPr>
+              <w:rPr>
+                <w:i/>
+              </w:rPr>
+            </w:pPr>
+          </w:p>
+        </w:tc>
+      </w:tr>
+    </w:tbl>
+    <w:p>
+      <w:pPr>
+        <w:rPr>
+          <w:sz w:val="40"/>
+          <w:szCs w:val="40"/>
+        </w:rPr>
+      </w:pPr>
+    </w:p>
     <w:p>
       <w:pPr>
         <w:rPr>

</xml_diff>